<commit_message>
More detail in SAML exp
</commit_message>
<xml_diff>
--- a/word/董宇超.docx
+++ b/word/董宇超.docx
@@ -48,7 +48,7 @@
           <w:rFonts w:ascii="Times New Roman"/>
         </w:rPr>
       </w:pPr>
-      <w:hyperlink r:id="rId5">
+      <w:hyperlink r:id="rId6">
         <w:r>
           <w:rPr>
             <w:rFonts w:ascii="Times New Roman"/>
@@ -208,18 +208,24 @@
         <w:pStyle w:val="ListParagraph"/>
         <w:numPr>
           <w:ilvl w:val="0"/>
-          <w:numId w:val="1"/>
+          <w:numId w:val="2"/>
         </w:numPr>
         <w:tabs>
           <w:tab w:val="left" w:pos="2266"/>
           <w:tab w:val="left" w:pos="2267"/>
         </w:tabs>
-        <w:ind w:firstLine="360"/>
-        <w:rPr>
-          <w:rFonts w:ascii="Wingdings" w:eastAsia="Wingdings" w:hAnsi="Wingdings"/>
-          <w:sz w:val="21"/>
-        </w:rPr>
-      </w:pPr>
+        <w:rPr>
+          <w:spacing w:val="-3"/>
+          <w:sz w:val="21"/>
+        </w:rPr>
+      </w:pPr>
+      <w:r>
+        <w:rPr>
+          <w:spacing w:val="-3"/>
+          <w:sz w:val="21"/>
+        </w:rPr>
+        <w:t>在集团价值735万英镑收购英格兰和苏格兰84个零售物业的项目中,预计项目回报,统筹交易的成本,时间,把控交易的各专业团队并向董事会解释市场状况和交易的细节</w:t>
+      </w:r>
       <w:r>
         <w:rPr>
           <w:spacing w:val="-3"/>
@@ -248,24 +254,37 @@
         <w:pStyle w:val="ListParagraph"/>
         <w:numPr>
           <w:ilvl w:val="0"/>
-          <w:numId w:val="1"/>
+          <w:numId w:val="2"/>
         </w:numPr>
         <w:tabs>
           <w:tab w:val="left" w:pos="2266"/>
           <w:tab w:val="left" w:pos="2267"/>
         </w:tabs>
-        <w:ind w:firstLine="360"/>
-        <w:rPr>
-          <w:rFonts w:ascii="Wingdings" w:eastAsia="Wingdings" w:hAnsi="Wingdings"/>
-          <w:sz w:val="21"/>
-        </w:rPr>
-      </w:pPr>
-      <w:r>
-        <w:rPr>
-          <w:spacing w:val="-3"/>
-          <w:sz w:val="21"/>
-        </w:rPr>
-        <w:t>投资者关系，细调与投资者沟通的主题和一对一沟通，以及和分析师的沟通</w:t>
+        <w:rPr>
+          <w:spacing w:val="-3"/>
+          <w:sz w:val="21"/>
+        </w:rPr>
+      </w:pPr>
+      <w:r>
+        <w:rPr>
+          <w:spacing w:val="-3"/>
+          <w:sz w:val="21"/>
+        </w:rPr>
+        <w:t>投资者关系，细调与投资者沟通的主题</w:t>
+      </w:r>
+      <w:r>
+        <w:rPr>
+          <w:spacing w:val="-3"/>
+          <w:sz w:val="21"/>
+        </w:rPr>
+        <w:t>(包括对财务报表的简明分析和对北京写字楼市场的供求梳理)</w:t>
+      </w:r>
+      <w:r>
+        <w:rPr>
+          <w:spacing w:val="-3"/>
+          <w:sz w:val="21"/>
+        </w:rPr>
+        <w:t>和一对一沟通，以及和分析师的沟通</w:t>
       </w:r>
     </w:p>
     <w:p>
@@ -273,74 +292,63 @@
         <w:pStyle w:val="ListParagraph"/>
         <w:numPr>
           <w:ilvl w:val="0"/>
-          <w:numId w:val="1"/>
+          <w:numId w:val="2"/>
         </w:numPr>
         <w:tabs>
           <w:tab w:val="left" w:pos="2266"/>
           <w:tab w:val="left" w:pos="2267"/>
         </w:tabs>
-        <w:spacing w:before="105"/>
-        <w:ind w:firstLine="360"/>
-        <w:rPr>
-          <w:rFonts w:ascii="Wingdings" w:eastAsia="Wingdings" w:hAnsi="Wingdings"/>
-          <w:sz w:val="21"/>
-        </w:rPr>
-      </w:pPr>
-      <w:r>
-        <w:rPr>
-          <w:spacing w:val="1"/>
-          <w:sz w:val="21"/>
-        </w:rPr>
-        <w:t>中报和年报的项目负责人，获</w:t>
-      </w:r>
-      <w:r>
-        <w:rPr>
-          <w:rFonts w:ascii="Times New Roman" w:eastAsia="Times New Roman" w:hAnsi="Times New Roman"/>
-          <w:sz w:val="21"/>
-        </w:rPr>
-        <w:t>ARC</w:t>
-      </w:r>
-      <w:r>
-        <w:rPr>
-          <w:rFonts w:ascii="Times New Roman" w:eastAsia="Times New Roman" w:hAnsi="Times New Roman"/>
-          <w:spacing w:val="-9"/>
-          <w:sz w:val="21"/>
-        </w:rPr>
-        <w:t xml:space="preserve"> </w:t>
-      </w:r>
-      <w:r>
-        <w:rPr>
-          <w:spacing w:val="-2"/>
-          <w:sz w:val="21"/>
-        </w:rPr>
-        <w:t>荣誉奖</w:t>
-      </w:r>
-      <w:bookmarkStart w:id="0" w:name="_GoBack"/>
-      <w:bookmarkEnd w:id="0"/>
+        <w:rPr>
+          <w:rFonts w:hint="eastAsia"/>
+          <w:spacing w:val="-3"/>
+          <w:sz w:val="21"/>
+        </w:rPr>
+      </w:pPr>
+      <w:r>
+        <w:rPr>
+          <w:spacing w:val="-3"/>
+          <w:sz w:val="21"/>
+        </w:rPr>
+        <w:t>中报和年报的项目负责人，获ARC 荣誉奖</w:t>
+      </w:r>
+      <w:r>
+        <w:rPr>
+          <w:spacing w:val="-3"/>
+          <w:sz w:val="21"/>
+        </w:rPr>
+        <w:t>Annual Report Award(一个有30年历史的专注于年报设计的国际奖项)</w:t>
+      </w:r>
     </w:p>
     <w:p>
       <w:pPr>
         <w:pStyle w:val="ListParagraph"/>
         <w:numPr>
           <w:ilvl w:val="0"/>
-          <w:numId w:val="1"/>
+          <w:numId w:val="2"/>
         </w:numPr>
         <w:tabs>
           <w:tab w:val="left" w:pos="2266"/>
           <w:tab w:val="left" w:pos="2267"/>
         </w:tabs>
-        <w:ind w:firstLine="360"/>
-        <w:rPr>
-          <w:rFonts w:ascii="Wingdings" w:eastAsia="Wingdings" w:hAnsi="Wingdings"/>
-          <w:sz w:val="21"/>
-        </w:rPr>
-      </w:pPr>
-      <w:r>
-        <w:rPr>
-          <w:spacing w:val="-3"/>
-          <w:sz w:val="21"/>
-        </w:rPr>
-        <w:t>协助现有项目的再融资，包括现金流预测</w:t>
+        <w:rPr>
+          <w:spacing w:val="-3"/>
+          <w:sz w:val="21"/>
+        </w:rPr>
+      </w:pPr>
+      <w:r>
+        <w:rPr>
+          <w:rFonts w:hint="eastAsia"/>
+          <w:spacing w:val="-3"/>
+          <w:sz w:val="21"/>
+        </w:rPr>
+        <w:t>协助现有价值人民币</w:t>
+      </w:r>
+      <w:r>
+        <w:rPr>
+          <w:spacing w:val="-3"/>
+          <w:sz w:val="21"/>
+        </w:rPr>
+        <w:t>90亿的北京写字楼再融资,包括与银团沟通,商业条款的谈判,通过仔细的现金流预测和其他方式说服银团把利率降低110个基点</w:t>
       </w:r>
     </w:p>
     <w:p>
@@ -348,52 +356,109 @@
         <w:pStyle w:val="ListParagraph"/>
         <w:numPr>
           <w:ilvl w:val="0"/>
-          <w:numId w:val="1"/>
+          <w:numId w:val="2"/>
         </w:numPr>
         <w:tabs>
           <w:tab w:val="left" w:pos="2266"/>
           <w:tab w:val="left" w:pos="2267"/>
         </w:tabs>
-        <w:ind w:firstLine="360"/>
-        <w:rPr>
-          <w:rFonts w:ascii="Wingdings" w:eastAsia="Wingdings" w:hAnsi="Wingdings"/>
-          <w:sz w:val="21"/>
-        </w:rPr>
-      </w:pPr>
-      <w:r>
-        <w:rPr>
-          <w:spacing w:val="-3"/>
-          <w:sz w:val="21"/>
-        </w:rPr>
-        <w:t>汇率风险对冲策略的设计和实施</w:t>
+        <w:rPr>
+          <w:rFonts w:hint="eastAsia"/>
+          <w:spacing w:val="-3"/>
+          <w:sz w:val="21"/>
+        </w:rPr>
+      </w:pPr>
+      <w:r>
+        <w:rPr>
+          <w:spacing w:val="-3"/>
+          <w:sz w:val="21"/>
+        </w:rPr>
+        <w:t>根据Value-at-Risk框架</w:t>
+      </w:r>
+      <w:r>
+        <w:rPr>
+          <w:rFonts w:hint="eastAsia"/>
+          <w:spacing w:val="-3"/>
+          <w:sz w:val="21"/>
+        </w:rPr>
+        <w:t>设计集团利率和汇率风险的对冲模型</w:t>
+      </w:r>
+      <w:r>
+        <w:rPr>
+          <w:spacing w:val="-3"/>
+          <w:sz w:val="21"/>
+        </w:rPr>
+        <w:t>,使集</w:t>
+      </w:r>
+      <w:r>
+        <w:rPr>
+          <w:rFonts w:hint="eastAsia"/>
+          <w:spacing w:val="-3"/>
+          <w:sz w:val="21"/>
+        </w:rPr>
+        <w:t>团在不同时期以</w:t>
+      </w:r>
+      <w:r>
+        <w:rPr>
+          <w:spacing w:val="-3"/>
+          <w:sz w:val="21"/>
+        </w:rPr>
+        <w:t>option和forward以及swap</w:t>
+      </w:r>
+      <w:r>
+        <w:rPr>
+          <w:rFonts w:hint="eastAsia"/>
+          <w:spacing w:val="-3"/>
+          <w:sz w:val="21"/>
+        </w:rPr>
+        <w:t>对冲了</w:t>
+      </w:r>
+      <w:r>
+        <w:rPr>
+          <w:spacing w:val="-3"/>
+          <w:sz w:val="21"/>
+        </w:rPr>
+        <w:t>1-5</w:t>
+      </w:r>
+      <w:r>
+        <w:rPr>
+          <w:rFonts w:hint="eastAsia"/>
+          <w:spacing w:val="-3"/>
+          <w:sz w:val="21"/>
+        </w:rPr>
+        <w:t>亿美金的利率</w:t>
+      </w:r>
+      <w:r>
+        <w:rPr>
+          <w:spacing w:val="-3"/>
+          <w:sz w:val="21"/>
+        </w:rPr>
+        <w:t>/</w:t>
+      </w:r>
+      <w:r>
+        <w:rPr>
+          <w:rFonts w:hint="eastAsia"/>
+          <w:spacing w:val="-3"/>
+          <w:sz w:val="21"/>
+        </w:rPr>
+        <w:t>汇率风险</w:t>
       </w:r>
     </w:p>
     <w:p>
       <w:pPr>
         <w:pStyle w:val="ListParagraph"/>
-        <w:numPr>
-          <w:ilvl w:val="0"/>
-          <w:numId w:val="1"/>
-        </w:numPr>
         <w:tabs>
           <w:tab w:val="left" w:pos="2266"/>
           <w:tab w:val="left" w:pos="2267"/>
         </w:tabs>
         <w:spacing w:line="331" w:lineRule="auto"/>
-        <w:ind w:right="3033" w:firstLine="360"/>
+        <w:ind w:left="1560" w:right="3033" w:firstLine="0"/>
         <w:rPr>
           <w:rFonts w:ascii="Wingdings" w:eastAsia="Wingdings" w:hAnsi="Wingdings"/>
           <w:b/>
           <w:sz w:val="21"/>
         </w:rPr>
       </w:pPr>
-      <w:r>
-        <w:rPr>
-          <w:spacing w:val="-3"/>
-          <w:sz w:val="21"/>
-        </w:rPr>
-        <w:t>对房地产信托基金守则和上市条例中关联交易的规定活学活用</w:t>
-      </w:r>
       <w:r>
         <w:rPr>
           <w:b/>
@@ -1372,14 +1437,7 @@
           <w:spacing w:val="-27"/>
           <w:sz w:val="21"/>
         </w:rPr>
-        <w:t>以</w:t>
-      </w:r>
-      <w:r>
-        <w:rPr>
-          <w:spacing w:val="-27"/>
-          <w:sz w:val="21"/>
-        </w:rPr>
-        <w:t xml:space="preserve"> </w:t>
+        <w:t xml:space="preserve">以 </w:t>
       </w:r>
       <w:r>
         <w:rPr>
@@ -1441,14 +1499,7 @@
           <w:spacing w:val="-8"/>
           <w:sz w:val="21"/>
         </w:rPr>
-        <w:t>亿港币市值的太古地产</w:t>
-      </w:r>
-      <w:r>
-        <w:rPr>
-          <w:spacing w:val="-8"/>
-          <w:sz w:val="21"/>
-        </w:rPr>
-        <w:t xml:space="preserve"> </w:t>
+        <w:t xml:space="preserve">亿港币市值的太古地产 </w:t>
       </w:r>
       <w:r>
         <w:rPr>
@@ -1534,14 +1585,7 @@
           <w:spacing w:val="-4"/>
           <w:sz w:val="21"/>
         </w:rPr>
-        <w:t>加以研</w:t>
-      </w:r>
-      <w:r>
-        <w:rPr>
-          <w:spacing w:val="-4"/>
-          <w:sz w:val="21"/>
-        </w:rPr>
-        <w:t>究</w:t>
+        <w:t>加以研究</w:t>
       </w:r>
       <w:r>
         <w:rPr>
@@ -1581,14 +1625,7 @@
           <w:spacing w:val="-9"/>
           <w:sz w:val="21"/>
         </w:rPr>
-        <w:t>金融建模和审查</w:t>
-      </w:r>
-      <w:r>
-        <w:rPr>
-          <w:spacing w:val="-9"/>
-          <w:sz w:val="21"/>
-        </w:rPr>
-        <w:t xml:space="preserve"> </w:t>
+        <w:t xml:space="preserve">金融建模和审查 </w:t>
       </w:r>
       <w:r>
         <w:rPr>
@@ -1739,6 +1776,8 @@
         </w:rPr>
         <w:t>协助撰写上市文件</w:t>
       </w:r>
+      <w:bookmarkStart w:id="0" w:name="_GoBack"/>
+      <w:bookmarkEnd w:id="0"/>
     </w:p>
     <w:p>
       <w:pPr>
@@ -1920,13 +1959,6 @@
       </w:pPr>
       <w:r>
         <w:rPr>
-          <w:spacing w:val="-4"/>
-          <w:sz w:val="21"/>
-        </w:rPr>
-        <w:t>组织不同专业背景的同学一起完成课业设计</w:t>
-      </w:r>
-      <w:r>
-        <w:rPr>
           <w:b/>
           <w:sz w:val="21"/>
         </w:rPr>
@@ -1939,7 +1971,7 @@
         <w:spacing w:before="1"/>
         <w:ind w:left="1546"/>
         <w:rPr>
-          <w:rFonts w:ascii="Times New Roman" w:eastAsia="Times New Roman"/>
+          <w:rFonts w:ascii="Times New Roman" w:hint="eastAsia"/>
         </w:rPr>
       </w:pPr>
       <w:r>
@@ -1950,122 +1982,6 @@
           <w:rFonts w:ascii="Times New Roman" w:eastAsia="Times New Roman"/>
         </w:rPr>
         <w:t>( 2007)</w:t>
-      </w:r>
-    </w:p>
-    <w:p>
-      <w:pPr>
-        <w:pStyle w:val="ListParagraph"/>
-        <w:numPr>
-          <w:ilvl w:val="0"/>
-          <w:numId w:val="1"/>
-        </w:numPr>
-        <w:tabs>
-          <w:tab w:val="left" w:pos="2266"/>
-          <w:tab w:val="left" w:pos="2267"/>
-        </w:tabs>
-        <w:spacing w:before="2"/>
-        <w:ind w:left="2266"/>
-        <w:rPr>
-          <w:rFonts w:ascii="Wingdings" w:eastAsia="Wingdings" w:hAnsi="Wingdings"/>
-        </w:rPr>
-      </w:pPr>
-      <w:r>
-        <w:rPr>
-          <w:spacing w:val="-3"/>
-        </w:rPr>
-        <w:t>微积分，线性代数和解析几何取得满分</w:t>
-      </w:r>
-    </w:p>
-    <w:p>
-      <w:pPr>
-        <w:pStyle w:val="BodyText"/>
-        <w:spacing w:before="3"/>
-        <w:ind w:left="0"/>
-        <w:rPr>
-          <w:sz w:val="17"/>
-        </w:rPr>
-      </w:pPr>
-    </w:p>
-    <w:p>
-      <w:pPr>
-        <w:pStyle w:val="BodyText"/>
-        <w:tabs>
-          <w:tab w:val="left" w:pos="1546"/>
-        </w:tabs>
-        <w:spacing w:before="0"/>
-        <w:ind w:left="106"/>
-      </w:pPr>
-      <w:r>
-        <w:t>语言</w:t>
-      </w:r>
-      <w:r>
-        <w:rPr>
-          <w:spacing w:val="-3"/>
-        </w:rPr>
-        <w:t>知</w:t>
-      </w:r>
-      <w:r>
-        <w:t>识</w:t>
-      </w:r>
-      <w:r>
-        <w:tab/>
-      </w:r>
-      <w:r>
-        <w:t>普通</w:t>
-      </w:r>
-      <w:r>
-        <w:rPr>
-          <w:spacing w:val="-3"/>
-        </w:rPr>
-        <w:t>话</w:t>
-      </w:r>
-      <w:r>
-        <w:rPr>
-          <w:rFonts w:ascii="Times New Roman" w:eastAsia="Times New Roman"/>
-        </w:rPr>
-        <w:t xml:space="preserve">, </w:t>
-      </w:r>
-      <w:r>
-        <w:rPr>
-          <w:spacing w:val="-3"/>
-        </w:rPr>
-        <w:t>英</w:t>
-      </w:r>
-      <w:r>
-        <w:t>语</w:t>
-      </w:r>
-      <w:r>
-        <w:rPr>
-          <w:spacing w:val="-3"/>
-        </w:rPr>
-        <w:t>精</w:t>
-      </w:r>
-      <w:r>
-        <w:t>通</w:t>
-      </w:r>
-      <w:r>
-        <w:rPr>
-          <w:rFonts w:ascii="Times New Roman" w:eastAsia="Times New Roman"/>
-        </w:rPr>
-        <w:t xml:space="preserve">, </w:t>
-      </w:r>
-      <w:r>
-        <w:rPr>
-          <w:spacing w:val="-3"/>
-        </w:rPr>
-        <w:t>广</w:t>
-      </w:r>
-      <w:r>
-        <w:t>东</w:t>
-      </w:r>
-      <w:r>
-        <w:rPr>
-          <w:spacing w:val="-3"/>
-        </w:rPr>
-        <w:t>话</w:t>
-      </w:r>
-      <w:r>
-        <w:t>熟练</w:t>
       </w:r>
     </w:p>
     <w:sectPr>
@@ -2194,8 +2110,240 @@
       </w:rPr>
     </w:lvl>
   </w:abstractNum>
+  <w:abstractNum w:abstractNumId="1" w15:restartNumberingAfterBreak="0">
+    <w:nsid w:val="4705466C"/>
+    <w:multiLevelType w:val="multilevel"/>
+    <w:tmpl w:val="B2E80828"/>
+    <w:lvl w:ilvl="0">
+      <w:start w:val="1"/>
+      <w:numFmt w:val="bullet"/>
+      <w:lvlText w:val="-"/>
+      <w:lvlJc w:val="left"/>
+      <w:pPr>
+        <w:ind w:left="720" w:hanging="360"/>
+      </w:pPr>
+      <w:rPr>
+        <w:u w:val="none"/>
+      </w:rPr>
+    </w:lvl>
+    <w:lvl w:ilvl="1">
+      <w:start w:val="1"/>
+      <w:numFmt w:val="bullet"/>
+      <w:lvlText w:val="-"/>
+      <w:lvlJc w:val="left"/>
+      <w:pPr>
+        <w:ind w:left="1440" w:hanging="360"/>
+      </w:pPr>
+      <w:rPr>
+        <w:u w:val="none"/>
+      </w:rPr>
+    </w:lvl>
+    <w:lvl w:ilvl="2">
+      <w:start w:val="1"/>
+      <w:numFmt w:val="bullet"/>
+      <w:lvlText w:val="-"/>
+      <w:lvlJc w:val="left"/>
+      <w:pPr>
+        <w:ind w:left="2160" w:hanging="360"/>
+      </w:pPr>
+      <w:rPr>
+        <w:u w:val="none"/>
+      </w:rPr>
+    </w:lvl>
+    <w:lvl w:ilvl="3">
+      <w:start w:val="1"/>
+      <w:numFmt w:val="bullet"/>
+      <w:lvlText w:val="-"/>
+      <w:lvlJc w:val="left"/>
+      <w:pPr>
+        <w:ind w:left="2880" w:hanging="360"/>
+      </w:pPr>
+      <w:rPr>
+        <w:u w:val="none"/>
+      </w:rPr>
+    </w:lvl>
+    <w:lvl w:ilvl="4">
+      <w:start w:val="1"/>
+      <w:numFmt w:val="bullet"/>
+      <w:lvlText w:val="-"/>
+      <w:lvlJc w:val="left"/>
+      <w:pPr>
+        <w:ind w:left="3600" w:hanging="360"/>
+      </w:pPr>
+      <w:rPr>
+        <w:u w:val="none"/>
+      </w:rPr>
+    </w:lvl>
+    <w:lvl w:ilvl="5">
+      <w:start w:val="1"/>
+      <w:numFmt w:val="bullet"/>
+      <w:lvlText w:val="-"/>
+      <w:lvlJc w:val="left"/>
+      <w:pPr>
+        <w:ind w:left="4320" w:hanging="360"/>
+      </w:pPr>
+      <w:rPr>
+        <w:u w:val="none"/>
+      </w:rPr>
+    </w:lvl>
+    <w:lvl w:ilvl="6">
+      <w:start w:val="1"/>
+      <w:numFmt w:val="bullet"/>
+      <w:lvlText w:val="-"/>
+      <w:lvlJc w:val="left"/>
+      <w:pPr>
+        <w:ind w:left="5040" w:hanging="360"/>
+      </w:pPr>
+      <w:rPr>
+        <w:u w:val="none"/>
+      </w:rPr>
+    </w:lvl>
+    <w:lvl w:ilvl="7">
+      <w:start w:val="1"/>
+      <w:numFmt w:val="bullet"/>
+      <w:lvlText w:val="-"/>
+      <w:lvlJc w:val="left"/>
+      <w:pPr>
+        <w:ind w:left="5760" w:hanging="360"/>
+      </w:pPr>
+      <w:rPr>
+        <w:u w:val="none"/>
+      </w:rPr>
+    </w:lvl>
+    <w:lvl w:ilvl="8">
+      <w:start w:val="1"/>
+      <w:numFmt w:val="bullet"/>
+      <w:lvlText w:val="-"/>
+      <w:lvlJc w:val="left"/>
+      <w:pPr>
+        <w:ind w:left="6480" w:hanging="360"/>
+      </w:pPr>
+      <w:rPr>
+        <w:u w:val="none"/>
+      </w:rPr>
+    </w:lvl>
+  </w:abstractNum>
+  <w:abstractNum w:abstractNumId="2" w15:restartNumberingAfterBreak="0">
+    <w:nsid w:val="71BF6A96"/>
+    <w:multiLevelType w:val="hybridMultilevel"/>
+    <w:tmpl w:val="58F63282"/>
+    <w:lvl w:ilvl="0" w:tplc="C5D2BDBC">
+      <w:start w:val="1"/>
+      <w:numFmt w:val="bullet"/>
+      <w:lvlText w:val="-"/>
+      <w:lvlJc w:val="left"/>
+      <w:pPr>
+        <w:ind w:left="2026" w:hanging="480"/>
+      </w:pPr>
+      <w:rPr>
+        <w:rFonts w:ascii="Arial Unicode MS" w:eastAsia="Arial Unicode MS" w:hAnsi="Arial Unicode MS" w:hint="eastAsia"/>
+      </w:rPr>
+    </w:lvl>
+    <w:lvl w:ilvl="1" w:tplc="04090003" w:tentative="1">
+      <w:start w:val="1"/>
+      <w:numFmt w:val="bullet"/>
+      <w:lvlText w:val=""/>
+      <w:lvlJc w:val="left"/>
+      <w:pPr>
+        <w:ind w:left="2506" w:hanging="480"/>
+      </w:pPr>
+      <w:rPr>
+        <w:rFonts w:ascii="Wingdings" w:hAnsi="Wingdings" w:hint="default"/>
+      </w:rPr>
+    </w:lvl>
+    <w:lvl w:ilvl="2" w:tplc="04090005" w:tentative="1">
+      <w:start w:val="1"/>
+      <w:numFmt w:val="bullet"/>
+      <w:lvlText w:val=""/>
+      <w:lvlJc w:val="left"/>
+      <w:pPr>
+        <w:ind w:left="2986" w:hanging="480"/>
+      </w:pPr>
+      <w:rPr>
+        <w:rFonts w:ascii="Wingdings" w:hAnsi="Wingdings" w:hint="default"/>
+      </w:rPr>
+    </w:lvl>
+    <w:lvl w:ilvl="3" w:tplc="04090001" w:tentative="1">
+      <w:start w:val="1"/>
+      <w:numFmt w:val="bullet"/>
+      <w:lvlText w:val=""/>
+      <w:lvlJc w:val="left"/>
+      <w:pPr>
+        <w:ind w:left="3466" w:hanging="480"/>
+      </w:pPr>
+      <w:rPr>
+        <w:rFonts w:ascii="Wingdings" w:hAnsi="Wingdings" w:hint="default"/>
+      </w:rPr>
+    </w:lvl>
+    <w:lvl w:ilvl="4" w:tplc="04090003" w:tentative="1">
+      <w:start w:val="1"/>
+      <w:numFmt w:val="bullet"/>
+      <w:lvlText w:val=""/>
+      <w:lvlJc w:val="left"/>
+      <w:pPr>
+        <w:ind w:left="3946" w:hanging="480"/>
+      </w:pPr>
+      <w:rPr>
+        <w:rFonts w:ascii="Wingdings" w:hAnsi="Wingdings" w:hint="default"/>
+      </w:rPr>
+    </w:lvl>
+    <w:lvl w:ilvl="5" w:tplc="04090005" w:tentative="1">
+      <w:start w:val="1"/>
+      <w:numFmt w:val="bullet"/>
+      <w:lvlText w:val=""/>
+      <w:lvlJc w:val="left"/>
+      <w:pPr>
+        <w:ind w:left="4426" w:hanging="480"/>
+      </w:pPr>
+      <w:rPr>
+        <w:rFonts w:ascii="Wingdings" w:hAnsi="Wingdings" w:hint="default"/>
+      </w:rPr>
+    </w:lvl>
+    <w:lvl w:ilvl="6" w:tplc="04090001" w:tentative="1">
+      <w:start w:val="1"/>
+      <w:numFmt w:val="bullet"/>
+      <w:lvlText w:val=""/>
+      <w:lvlJc w:val="left"/>
+      <w:pPr>
+        <w:ind w:left="4906" w:hanging="480"/>
+      </w:pPr>
+      <w:rPr>
+        <w:rFonts w:ascii="Wingdings" w:hAnsi="Wingdings" w:hint="default"/>
+      </w:rPr>
+    </w:lvl>
+    <w:lvl w:ilvl="7" w:tplc="04090003" w:tentative="1">
+      <w:start w:val="1"/>
+      <w:numFmt w:val="bullet"/>
+      <w:lvlText w:val=""/>
+      <w:lvlJc w:val="left"/>
+      <w:pPr>
+        <w:ind w:left="5386" w:hanging="480"/>
+      </w:pPr>
+      <w:rPr>
+        <w:rFonts w:ascii="Wingdings" w:hAnsi="Wingdings" w:hint="default"/>
+      </w:rPr>
+    </w:lvl>
+    <w:lvl w:ilvl="8" w:tplc="04090005" w:tentative="1">
+      <w:start w:val="1"/>
+      <w:numFmt w:val="bullet"/>
+      <w:lvlText w:val=""/>
+      <w:lvlJc w:val="left"/>
+      <w:pPr>
+        <w:ind w:left="5866" w:hanging="480"/>
+      </w:pPr>
+      <w:rPr>
+        <w:rFonts w:ascii="Wingdings" w:hAnsi="Wingdings" w:hint="default"/>
+      </w:rPr>
+    </w:lvl>
+  </w:abstractNum>
   <w:num w:numId="1">
     <w:abstractNumId w:val="0"/>
+  </w:num>
+  <w:num w:numId="2">
+    <w:abstractNumId w:val="2"/>
+  </w:num>
+  <w:num w:numId="3">
+    <w:abstractNumId w:val="1"/>
   </w:num>
 </w:numbering>
 </file>
@@ -2942,4 +3090,16 @@
   <a:objectDefaults/>
   <a:extraClrSchemeLst/>
 </a:theme>
+</file>
+
+<file path=customXml/item1.xml><?xml version="1.0" encoding="utf-8"?>
+<b:Sources xmlns:b="http://schemas.openxmlformats.org/officeDocument/2006/bibliography" xmlns="http://schemas.openxmlformats.org/officeDocument/2006/bibliography" SelectedStyle="\APASixthEditionOfficeOnline.xsl" StyleName="APA" Version="6"/>
+</file>
+
+<file path=customXml/itemProps1.xml><?xml version="1.0" encoding="utf-8"?>
+<ds:datastoreItem xmlns:ds="http://schemas.openxmlformats.org/officeDocument/2006/customXml" ds:itemID="{7032BA93-3D03-4556-8F8A-4E423E2F4C47}">
+  <ds:schemaRefs>
+    <ds:schemaRef ds:uri="http://schemas.openxmlformats.org/officeDocument/2006/bibliography"/>
+  </ds:schemaRefs>
+</ds:datastoreItem>
 </file>
</xml_diff>